<commit_message>
Fase 5 + biblio
</commit_message>
<xml_diff>
--- a/AllersProject/Docs/Fase5_SeleccionDeLaMejorSolucion.docx
+++ b/AllersProject/Docs/Fase5_SeleccionDeLaMejorSolucion.docx
@@ -212,7 +212,7 @@
         <w:t xml:space="preserve">Criterio A1: </w:t>
       </w:r>
       <w:r>
-        <w:t>La técnica utilizada utiliza una estructura que permita el fácil manejo de datos</w:t>
+        <w:t>El principal objetivo de la técnica es optimizar la búsqueda de los ítems sets frecuentes</w:t>
       </w:r>
     </w:p>
     <w:p>
@@ -290,9 +290,12 @@
       <w:r>
         <w:t xml:space="preserve">Idea 1: </w:t>
       </w:r>
+      <w:r>
+        <w:t xml:space="preserve">Búsqueda en </w:t>
+      </w:r>
       <w:proofErr w:type="spellStart"/>
       <w:r>
-        <w:t>Apriori</w:t>
+        <w:t>profundiad</w:t>
       </w:r>
       <w:proofErr w:type="spellEnd"/>
     </w:p>
@@ -418,27 +421,27 @@
           </w:tcPr>
           <w:p>
             <w:r>
+              <w:t>1</w:t>
+            </w:r>
+          </w:p>
+        </w:tc>
+        <w:tc>
+          <w:tcPr>
+            <w:tcW w:w="1378" w:type="dxa"/>
+          </w:tcPr>
+          <w:p>
+            <w:r>
               <w:t>2</w:t>
             </w:r>
           </w:p>
         </w:tc>
         <w:tc>
           <w:tcPr>
-            <w:tcW w:w="1378" w:type="dxa"/>
-          </w:tcPr>
-          <w:p>
-            <w:r>
-              <w:t>2</w:t>
-            </w:r>
-          </w:p>
-        </w:tc>
-        <w:tc>
-          <w:tcPr>
             <w:tcW w:w="1322" w:type="dxa"/>
           </w:tcPr>
           <w:p>
             <w:r>
-              <w:t>9</w:t>
+              <w:t>8</w:t>
             </w:r>
           </w:p>
         </w:tc>
@@ -480,7 +483,7 @@
           </w:tcPr>
           <w:p>
             <w:r>
-              <w:t>1</w:t>
+              <w:t>2</w:t>
             </w:r>
           </w:p>
         </w:tc>
@@ -500,7 +503,7 @@
           </w:tcPr>
           <w:p>
             <w:r>
-              <w:t>8</w:t>
+              <w:t>9</w:t>
             </w:r>
           </w:p>
         </w:tc>
@@ -516,31 +519,65 @@
         <w:ind w:left="360"/>
       </w:pPr>
       <w:r>
-        <w:t>El Algoritmo del FP-</w:t>
+        <w:t>Si bien con una búsqueda en profundidad se pueden encontrar todos los ítem</w:t>
+      </w:r>
+      <w:r>
+        <w:t>s</w:t>
+      </w:r>
+      <w:r>
+        <w:t xml:space="preserve"> sets frecuentes de manera “óptima”</w:t>
+      </w:r>
+      <w:r>
+        <w:t xml:space="preserve"> (basándose en el principio de monotonicidad), </w:t>
+      </w:r>
+      <w:r>
+        <w:t xml:space="preserve">sigue utilizando la misma estructura del </w:t>
       </w:r>
       <w:proofErr w:type="spellStart"/>
       <w:r>
-        <w:t>growth</w:t>
+        <w:t>Apriori</w:t>
       </w:r>
       <w:proofErr w:type="spellEnd"/>
       <w:r>
-        <w:t xml:space="preserve"> es tan eficiente y eficaz como el </w:t>
+        <w:t xml:space="preserve"> y se puede ver como una simple variante de este</w:t>
+      </w:r>
+      <w:r>
+        <w:t>.</w:t>
+      </w:r>
+      <w:r>
+        <w:t xml:space="preserve"> Además, su principal objetivo es el de encontrar máximos ítems sets frecuentes. Por su parte, si bien el árbol FP </w:t>
+      </w:r>
+      <w:r>
+        <w:t xml:space="preserve">es más complejo de implementar, tiene la ventaja de condensar las transacciones. Además, al ser </w:t>
+      </w:r>
+      <w:r>
+        <w:lastRenderedPageBreak/>
+        <w:t xml:space="preserve">una estructura diferente a la del </w:t>
       </w:r>
       <w:proofErr w:type="spellStart"/>
       <w:r>
-        <w:t>Apriori</w:t>
+        <w:t>Apiori</w:t>
       </w:r>
       <w:proofErr w:type="spellEnd"/>
       <w:r>
-        <w:t>, se diferencian principalmente en que el FP-</w:t>
-      </w:r>
-      <w:proofErr w:type="spellStart"/>
-      <w:r>
-        <w:t>growth</w:t>
-      </w:r>
-      <w:proofErr w:type="spellEnd"/>
-      <w:r>
-        <w:t xml:space="preserve"> es mucho más difícil de implementar dado su estructura de árbol, lo cual puede resultar en problemas relacionados al tiempo y bugs durante su implementación. </w:t>
+        <w:t>, hay mayores probabilidades que sus eficiencias difieran</w:t>
+      </w:r>
+      <w:r>
+        <w:t xml:space="preserve"> según las diferentes situaciones</w:t>
+      </w:r>
+      <w:r>
+        <w:t xml:space="preserve"> </w:t>
+      </w:r>
+      <w:bookmarkStart w:id="0" w:name="_GoBack"/>
+      <w:bookmarkEnd w:id="0"/>
+      <w:r>
+        <w:t>(</w:t>
+      </w:r>
+      <w:r>
+        <w:t>Estadísticamente hablando).</w:t>
+      </w:r>
+      <w:r>
+        <w:t xml:space="preserve"> </w:t>
       </w:r>
     </w:p>
     <w:p>
@@ -561,7 +598,6 @@
         <w:rPr>
           <w:b/>
         </w:rPr>
-        <w:lastRenderedPageBreak/>
         <w:t xml:space="preserve">Criterio A1: </w:t>
       </w:r>
       <w:r>
@@ -1166,6 +1202,7 @@
         <w:ind w:left="360"/>
       </w:pPr>
       <w:r>
+        <w:lastRenderedPageBreak/>
         <w:t xml:space="preserve">Ambas ideas de presentar la información por clientes o por meses resultan igual de eficientes y eficaces, pero </w:t>
       </w:r>
       <w:proofErr w:type="spellStart"/>
@@ -1195,7 +1232,6 @@
         <w:rPr>
           <w:b/>
         </w:rPr>
-        <w:lastRenderedPageBreak/>
         <w:t>Criterio A</w:t>
       </w:r>
       <w:r>
@@ -1491,12 +1527,7 @@
     </w:p>
     <w:p>
       <w:r>
-        <w:t>Idea 2: Utilizar el algoritmo</w:t>
-      </w:r>
-      <w:bookmarkStart w:id="0" w:name="_GoBack"/>
-      <w:bookmarkEnd w:id="0"/>
-      <w:r>
-        <w:t xml:space="preserve"> k-</w:t>
+        <w:t>Idea 2: Utilizar el algoritmo k-</w:t>
       </w:r>
       <w:proofErr w:type="spellStart"/>
       <w:r>
@@ -3315,7 +3346,6 @@
   </w:font>
   <w:font w:name="DengXian Light">
     <w:altName w:val="等线 Light"/>
-    <w:panose1 w:val="02010600030101010101"/>
     <w:charset w:val="86"/>
     <w:family w:val="auto"/>
     <w:pitch w:val="variable"/>
@@ -3350,6 +3380,7 @@
     <w:rsid w:val="004F102C"/>
     <w:rsid w:val="008D5BD9"/>
     <w:rsid w:val="00A67BC5"/>
+    <w:rsid w:val="00B51577"/>
     <w:rsid w:val="00CF73BB"/>
     <w:rsid w:val="00E23DBA"/>
   </w:rsids>
@@ -4075,7 +4106,7 @@
 </file>
 
 <file path=customXml/itemProps1.xml><?xml version="1.0" encoding="utf-8"?>
-<ds:datastoreItem xmlns:ds="http://schemas.openxmlformats.org/officeDocument/2006/customXml" ds:itemID="{6C3916D5-DB01-4AFB-B7CF-CFF9E1469A27}">
+<ds:datastoreItem xmlns:ds="http://schemas.openxmlformats.org/officeDocument/2006/customXml" ds:itemID="{109D8F4F-EBE5-4F90-9838-73668E932FF4}">
   <ds:schemaRefs>
     <ds:schemaRef ds:uri="http://schemas.openxmlformats.org/officeDocument/2006/bibliography"/>
   </ds:schemaRefs>

</xml_diff>